<commit_message>
tech assist nog meer
</commit_message>
<xml_diff>
--- a/Tech-Assist/Tech assist 21-11.docx
+++ b/Tech-Assist/Tech assist 21-11.docx
@@ -13,7 +13,6 @@
       </w:r>
       <w:proofErr w:type="spellEnd"/>
     </w:p>
-    <w:p/>
     <w:p>
       <w:r>
         <w:t>IDEA punten:</w:t>
@@ -106,6 +105,51 @@
       </w:r>
     </w:p>
     <w:p>
+      <w:pPr>
+        <w:pStyle w:val="Lijstalinea"/>
+        <w:numPr>
+          <w:ilvl w:val="0"/>
+          <w:numId w:val="1"/>
+        </w:numPr>
+      </w:pPr>
+      <w:proofErr w:type="spellStart"/>
+      <w:r>
+        <w:t>Hill-climber</w:t>
+      </w:r>
+      <w:proofErr w:type="spellEnd"/>
+      <w:r>
+        <w:t xml:space="preserve"> proberen, in ieder geval alvast naar kijken</w:t>
+      </w:r>
+    </w:p>
+    <w:p>
+      <w:pPr>
+        <w:pStyle w:val="Lijstalinea"/>
+        <w:numPr>
+          <w:ilvl w:val="0"/>
+          <w:numId w:val="1"/>
+        </w:numPr>
+      </w:pPr>
+      <w:r>
+        <w:t xml:space="preserve">Voor </w:t>
+      </w:r>
+      <w:proofErr w:type="spellStart"/>
+      <w:r>
+        <w:t>Breadth</w:t>
+      </w:r>
+      <w:proofErr w:type="spellEnd"/>
+      <w:r>
+        <w:t xml:space="preserve"> First moeten we het doen met queue en pop, want zoals we het nu doen is niet echt </w:t>
+      </w:r>
+      <w:proofErr w:type="spellStart"/>
+      <w:r>
+        <w:t>breadth</w:t>
+      </w:r>
+      <w:proofErr w:type="spellEnd"/>
+      <w:r>
+        <w:t xml:space="preserve"> First.</w:t>
+      </w:r>
+    </w:p>
+    <w:p>
       <w:proofErr w:type="spellStart"/>
       <w:r>
         <w:t>Commenten</w:t>
@@ -154,6 +198,109 @@
       <w:proofErr w:type="spellEnd"/>
       <w:r>
         <w:t xml:space="preserve"> werken. </w:t>
+      </w:r>
+    </w:p>
+    <w:p>
+      <w:r>
+        <w:t>Datastructuur</w:t>
+      </w:r>
+    </w:p>
+    <w:p>
+      <w:pPr>
+        <w:pStyle w:val="Lijstalinea"/>
+        <w:numPr>
+          <w:ilvl w:val="0"/>
+          <w:numId w:val="1"/>
+        </w:numPr>
+      </w:pPr>
+      <w:r>
+        <w:t xml:space="preserve">Iets anders verzinnen voor </w:t>
+      </w:r>
+      <w:proofErr w:type="spellStart"/>
+      <w:r>
+        <w:t>hydrophobic</w:t>
+      </w:r>
+      <w:proofErr w:type="spellEnd"/>
+      <w:r>
+        <w:t xml:space="preserve"> &amp; polair</w:t>
+      </w:r>
+    </w:p>
+    <w:p>
+      <w:pPr>
+        <w:pStyle w:val="Lijstalinea"/>
+        <w:numPr>
+          <w:ilvl w:val="0"/>
+          <w:numId w:val="1"/>
+        </w:numPr>
+      </w:pPr>
+      <w:r>
+        <w:t xml:space="preserve">Niet je eigen bestanden hetzelfde noemen als </w:t>
+      </w:r>
+      <w:proofErr w:type="spellStart"/>
+      <w:r>
+        <w:t>libraries</w:t>
+      </w:r>
+      <w:proofErr w:type="spellEnd"/>
+    </w:p>
+    <w:p>
+      <w:pPr>
+        <w:pStyle w:val="Lijstalinea"/>
+        <w:numPr>
+          <w:ilvl w:val="0"/>
+          <w:numId w:val="1"/>
+        </w:numPr>
+      </w:pPr>
+      <w:r>
+        <w:t xml:space="preserve">Misschien moet </w:t>
+      </w:r>
+      <w:proofErr w:type="spellStart"/>
+      <w:r>
+        <w:t>create</w:t>
+      </w:r>
+      <w:proofErr w:type="spellEnd"/>
+      <w:r>
+        <w:t xml:space="preserve"> in </w:t>
+      </w:r>
+      <w:proofErr w:type="spellStart"/>
+      <w:r>
+        <w:t>init</w:t>
+      </w:r>
+      <w:proofErr w:type="spellEnd"/>
+      <w:r>
+        <w:t xml:space="preserve"> maar dan even kijken met </w:t>
+      </w:r>
+      <w:proofErr w:type="spellStart"/>
+      <w:r>
+        <w:t>breadthfirst</w:t>
+      </w:r>
+      <w:proofErr w:type="spellEnd"/>
+    </w:p>
+    <w:p>
+      <w:pPr>
+        <w:pStyle w:val="Lijstalinea"/>
+        <w:numPr>
+          <w:ilvl w:val="0"/>
+          <w:numId w:val="1"/>
+        </w:numPr>
+      </w:pPr>
+      <w:r>
+        <w:t xml:space="preserve">In requirements.txt moeten we schrijven welke modules </w:t>
+      </w:r>
+      <w:proofErr w:type="spellStart"/>
+      <w:r>
+        <w:t>enzo</w:t>
+      </w:r>
+      <w:proofErr w:type="spellEnd"/>
+      <w:r>
+        <w:t xml:space="preserve"> we hebben gebruikt en welke versie (maar even </w:t>
+      </w:r>
+      <w:proofErr w:type="spellStart"/>
+      <w:r>
+        <w:t>googlen</w:t>
+      </w:r>
+      <w:proofErr w:type="spellEnd"/>
+      <w:r>
+        <w:t xml:space="preserve"> hoe waar je dat precies moet aangeven)</w:t>
       </w:r>
     </w:p>
     <w:sectPr>

</xml_diff>